<commit_message>
Ajouter une fonction dans la liste des fonctions
</commit_message>
<xml_diff>
--- a/Liste de fonctions et procedures BD.docx
+++ b/Liste de fonctions et procedures BD.docx
@@ -18,335 +18,194 @@
           <w:numId w:val="1"/>
         </w:numPr>
       </w:pPr>
-      <w:proofErr w:type="spellStart"/>
-      <w:r>
-        <w:t>Add</w:t>
-      </w:r>
-      <w:proofErr w:type="spellEnd"/>
-      <w:r>
-        <w:t xml:space="preserve"> User</w:t>
-      </w:r>
-    </w:p>
-    <w:p>
-      <w:pPr>
-        <w:pStyle w:val="Paragraphedeliste"/>
-        <w:numPr>
-          <w:ilvl w:val="0"/>
-          <w:numId w:val="1"/>
-        </w:numPr>
-      </w:pPr>
-      <w:r>
-        <w:t xml:space="preserve">Change </w:t>
-      </w:r>
-      <w:proofErr w:type="spellStart"/>
-      <w:r>
-        <w:t>Password</w:t>
-      </w:r>
-      <w:proofErr w:type="spellEnd"/>
-    </w:p>
-    <w:p>
-      <w:pPr>
-        <w:pStyle w:val="Paragraphedeliste"/>
-        <w:numPr>
-          <w:ilvl w:val="0"/>
-          <w:numId w:val="1"/>
-        </w:numPr>
-      </w:pPr>
-      <w:r>
-        <w:t xml:space="preserve">Change Infos (Email, Image, </w:t>
-      </w:r>
-      <w:proofErr w:type="spellStart"/>
-      <w:r>
-        <w:t>Steam</w:t>
-      </w:r>
-      <w:proofErr w:type="spellEnd"/>
-      <w:r>
-        <w:t xml:space="preserve"> Profile)</w:t>
-      </w:r>
-    </w:p>
-    <w:p>
-      <w:pPr>
-        <w:pStyle w:val="Paragraphedeliste"/>
-        <w:numPr>
-          <w:ilvl w:val="0"/>
-          <w:numId w:val="1"/>
-        </w:numPr>
-      </w:pPr>
-      <w:proofErr w:type="spellStart"/>
-      <w:r>
-        <w:t>Remove</w:t>
-      </w:r>
-      <w:proofErr w:type="spellEnd"/>
-      <w:r>
-        <w:t xml:space="preserve"> user</w:t>
-      </w:r>
-    </w:p>
-    <w:p>
-      <w:pPr>
-        <w:pStyle w:val="Paragraphedeliste"/>
-        <w:numPr>
-          <w:ilvl w:val="0"/>
-          <w:numId w:val="1"/>
-        </w:numPr>
-      </w:pPr>
-      <w:proofErr w:type="spellStart"/>
-      <w:r>
-        <w:t>Add</w:t>
-      </w:r>
-      <w:proofErr w:type="spellEnd"/>
-      <w:r>
-        <w:t xml:space="preserve"> </w:t>
-      </w:r>
-      <w:proofErr w:type="spellStart"/>
-      <w:r>
-        <w:t>bet</w:t>
-      </w:r>
-      <w:proofErr w:type="spellEnd"/>
-    </w:p>
-    <w:p>
-      <w:pPr>
-        <w:pStyle w:val="Paragraphedeliste"/>
-        <w:numPr>
-          <w:ilvl w:val="0"/>
-          <w:numId w:val="1"/>
-        </w:numPr>
-      </w:pPr>
-      <w:proofErr w:type="spellStart"/>
-      <w:r>
-        <w:t>Remove</w:t>
-      </w:r>
-      <w:proofErr w:type="spellEnd"/>
-      <w:r>
-        <w:t xml:space="preserve"> </w:t>
-      </w:r>
-      <w:proofErr w:type="spellStart"/>
-      <w:r>
-        <w:t>bet</w:t>
-      </w:r>
-      <w:proofErr w:type="spellEnd"/>
-      <w:r>
-        <w:t xml:space="preserve"> (1 partie en avance)</w:t>
-      </w:r>
-    </w:p>
-    <w:p>
-      <w:pPr>
-        <w:pStyle w:val="Paragraphedeliste"/>
-        <w:numPr>
-          <w:ilvl w:val="0"/>
-          <w:numId w:val="1"/>
-        </w:numPr>
-      </w:pPr>
-      <w:proofErr w:type="spellStart"/>
-      <w:r>
-        <w:t>Get</w:t>
-      </w:r>
-      <w:proofErr w:type="spellEnd"/>
-      <w:r>
-        <w:t xml:space="preserve"> </w:t>
-      </w:r>
-      <w:proofErr w:type="spellStart"/>
-      <w:r>
-        <w:t>Stats</w:t>
-      </w:r>
-      <w:proofErr w:type="spellEnd"/>
-      <w:r>
-        <w:t xml:space="preserve"> User</w:t>
-      </w:r>
-    </w:p>
-    <w:p>
-      <w:pPr>
-        <w:pStyle w:val="Paragraphedeliste"/>
-        <w:numPr>
-          <w:ilvl w:val="0"/>
-          <w:numId w:val="1"/>
-        </w:numPr>
-      </w:pPr>
-      <w:proofErr w:type="spellStart"/>
-      <w:r>
-        <w:t>Get</w:t>
-      </w:r>
-      <w:proofErr w:type="spellEnd"/>
-      <w:r>
-        <w:t xml:space="preserve"> </w:t>
-      </w:r>
-      <w:proofErr w:type="spellStart"/>
-      <w:r>
-        <w:t>Stats</w:t>
-      </w:r>
-      <w:proofErr w:type="spellEnd"/>
-      <w:r>
-        <w:t xml:space="preserve"> Match (À venir)</w:t>
-      </w:r>
-    </w:p>
-    <w:p>
-      <w:pPr>
-        <w:pStyle w:val="Paragraphedeliste"/>
-        <w:numPr>
-          <w:ilvl w:val="0"/>
-          <w:numId w:val="1"/>
-        </w:numPr>
-      </w:pPr>
-      <w:proofErr w:type="spellStart"/>
-      <w:r>
-        <w:t>Get</w:t>
-      </w:r>
-      <w:proofErr w:type="spellEnd"/>
-      <w:r>
-        <w:t xml:space="preserve"> </w:t>
-      </w:r>
-      <w:proofErr w:type="spellStart"/>
-      <w:r>
-        <w:t>Stats</w:t>
-      </w:r>
-      <w:proofErr w:type="spellEnd"/>
-      <w:r>
-        <w:t xml:space="preserve"> Team (À venir)</w:t>
-      </w:r>
-    </w:p>
-    <w:p>
-      <w:pPr>
-        <w:pStyle w:val="Paragraphedeliste"/>
-        <w:numPr>
-          <w:ilvl w:val="0"/>
-          <w:numId w:val="1"/>
-        </w:numPr>
-      </w:pPr>
-      <w:proofErr w:type="spellStart"/>
-      <w:r>
-        <w:t>Get</w:t>
-      </w:r>
-      <w:proofErr w:type="spellEnd"/>
-      <w:r>
-        <w:t xml:space="preserve"> </w:t>
-      </w:r>
-      <w:proofErr w:type="spellStart"/>
-      <w:r>
-        <w:t>Stats</w:t>
-      </w:r>
-      <w:proofErr w:type="spellEnd"/>
-      <w:r>
-        <w:t xml:space="preserve"> Bot (À venir)</w:t>
-      </w:r>
-    </w:p>
-    <w:p>
-      <w:pPr>
-        <w:pStyle w:val="Paragraphedeliste"/>
-        <w:numPr>
-          <w:ilvl w:val="0"/>
-          <w:numId w:val="1"/>
-        </w:numPr>
-      </w:pPr>
-      <w:r>
-        <w:t xml:space="preserve">Calculer </w:t>
-      </w:r>
-      <w:proofErr w:type="spellStart"/>
-      <w:r>
-        <w:t>Stats</w:t>
-      </w:r>
-      <w:proofErr w:type="spellEnd"/>
-      <w:r>
-        <w:t xml:space="preserve"> (À venir)</w:t>
-      </w:r>
-    </w:p>
-    <w:p>
-      <w:pPr>
-        <w:pStyle w:val="Paragraphedeliste"/>
-        <w:numPr>
-          <w:ilvl w:val="0"/>
-          <w:numId w:val="1"/>
-        </w:numPr>
-      </w:pPr>
-      <w:proofErr w:type="spellStart"/>
-      <w:r>
-        <w:t>Get</w:t>
-      </w:r>
-      <w:proofErr w:type="spellEnd"/>
-      <w:r>
-        <w:t xml:space="preserve"> </w:t>
-      </w:r>
-      <w:proofErr w:type="spellStart"/>
-      <w:r>
-        <w:t>Bets</w:t>
-      </w:r>
-      <w:proofErr w:type="spellEnd"/>
-      <w:r>
-        <w:t xml:space="preserve"> par match par team</w:t>
-      </w:r>
-    </w:p>
-    <w:p>
-      <w:pPr>
-        <w:pStyle w:val="Paragraphedeliste"/>
-        <w:numPr>
-          <w:ilvl w:val="0"/>
-          <w:numId w:val="1"/>
-        </w:numPr>
-      </w:pPr>
-      <w:proofErr w:type="spellStart"/>
-      <w:r>
-        <w:t>Get</w:t>
-      </w:r>
-      <w:proofErr w:type="spellEnd"/>
-      <w:r>
-        <w:t xml:space="preserve"> </w:t>
-      </w:r>
-      <w:proofErr w:type="spellStart"/>
-      <w:r>
-        <w:t>stats</w:t>
-      </w:r>
-      <w:proofErr w:type="spellEnd"/>
-      <w:r>
-        <w:t xml:space="preserve"> match courant</w:t>
-      </w:r>
-    </w:p>
-    <w:p>
-      <w:pPr>
-        <w:pStyle w:val="Paragraphedeliste"/>
-        <w:numPr>
-          <w:ilvl w:val="0"/>
-          <w:numId w:val="1"/>
-        </w:numPr>
-      </w:pPr>
-      <w:proofErr w:type="spellStart"/>
-      <w:r>
-        <w:t>Get</w:t>
-      </w:r>
-      <w:proofErr w:type="spellEnd"/>
-      <w:r>
-        <w:t xml:space="preserve"> liste items total shop</w:t>
-      </w:r>
-    </w:p>
-    <w:p>
-      <w:pPr>
-        <w:pStyle w:val="Paragraphedeliste"/>
-        <w:numPr>
-          <w:ilvl w:val="0"/>
-          <w:numId w:val="1"/>
-        </w:numPr>
-      </w:pPr>
-      <w:proofErr w:type="spellStart"/>
-      <w:r>
-        <w:t>Get</w:t>
-      </w:r>
-      <w:proofErr w:type="spellEnd"/>
-      <w:r>
-        <w:t xml:space="preserve"> liste items disponibles</w:t>
-      </w:r>
-    </w:p>
-    <w:p>
-      <w:pPr>
-        <w:pStyle w:val="Paragraphedeliste"/>
-        <w:numPr>
-          <w:ilvl w:val="0"/>
-          <w:numId w:val="1"/>
-        </w:numPr>
-      </w:pPr>
-      <w:proofErr w:type="spellStart"/>
-      <w:r>
-        <w:t>Get</w:t>
-      </w:r>
-      <w:proofErr w:type="spellEnd"/>
-      <w:r>
-        <w:t xml:space="preserve"> liste items achetés par user</w:t>
+      <w:r>
+        <w:t>Add User</w:t>
+      </w:r>
+    </w:p>
+    <w:p>
+      <w:pPr>
+        <w:pStyle w:val="Paragraphedeliste"/>
+        <w:numPr>
+          <w:ilvl w:val="0"/>
+          <w:numId w:val="1"/>
+        </w:numPr>
+      </w:pPr>
+      <w:r>
+        <w:t>Change Password</w:t>
+      </w:r>
+    </w:p>
+    <w:p>
+      <w:pPr>
+        <w:pStyle w:val="Paragraphedeliste"/>
+        <w:numPr>
+          <w:ilvl w:val="0"/>
+          <w:numId w:val="1"/>
+        </w:numPr>
+      </w:pPr>
+      <w:r>
+        <w:t>Change Infos (Email, Image, Steam Profile)</w:t>
+      </w:r>
+    </w:p>
+    <w:p>
+      <w:pPr>
+        <w:pStyle w:val="Paragraphedeliste"/>
+        <w:numPr>
+          <w:ilvl w:val="0"/>
+          <w:numId w:val="1"/>
+        </w:numPr>
+      </w:pPr>
+      <w:r>
+        <w:t>Remove user</w:t>
+      </w:r>
+    </w:p>
+    <w:p>
+      <w:pPr>
+        <w:pStyle w:val="Paragraphedeliste"/>
+        <w:numPr>
+          <w:ilvl w:val="0"/>
+          <w:numId w:val="1"/>
+        </w:numPr>
+      </w:pPr>
+      <w:r>
+        <w:t>Add bet</w:t>
+      </w:r>
+    </w:p>
+    <w:p>
+      <w:pPr>
+        <w:pStyle w:val="Paragraphedeliste"/>
+        <w:numPr>
+          <w:ilvl w:val="0"/>
+          <w:numId w:val="1"/>
+        </w:numPr>
+      </w:pPr>
+      <w:r>
+        <w:t>Remove bet (1 partie en avance)</w:t>
+      </w:r>
+    </w:p>
+    <w:p>
+      <w:pPr>
+        <w:pStyle w:val="Paragraphedeliste"/>
+        <w:numPr>
+          <w:ilvl w:val="0"/>
+          <w:numId w:val="1"/>
+        </w:numPr>
+      </w:pPr>
+      <w:r>
+        <w:t>Get Stats User</w:t>
+      </w:r>
+    </w:p>
+    <w:p>
+      <w:pPr>
+        <w:pStyle w:val="Paragraphedeliste"/>
+        <w:numPr>
+          <w:ilvl w:val="0"/>
+          <w:numId w:val="1"/>
+        </w:numPr>
+      </w:pPr>
+      <w:r>
+        <w:t>Get Stats Match (À venir)</w:t>
+      </w:r>
+    </w:p>
+    <w:p>
+      <w:pPr>
+        <w:pStyle w:val="Paragraphedeliste"/>
+        <w:numPr>
+          <w:ilvl w:val="0"/>
+          <w:numId w:val="1"/>
+        </w:numPr>
+      </w:pPr>
+      <w:r>
+        <w:t>Get Stats Team (À venir)</w:t>
+      </w:r>
+    </w:p>
+    <w:p>
+      <w:pPr>
+        <w:pStyle w:val="Paragraphedeliste"/>
+        <w:numPr>
+          <w:ilvl w:val="0"/>
+          <w:numId w:val="1"/>
+        </w:numPr>
+      </w:pPr>
+      <w:r>
+        <w:t>Get Stats Bot (À venir)</w:t>
+      </w:r>
+    </w:p>
+    <w:p>
+      <w:pPr>
+        <w:pStyle w:val="Paragraphedeliste"/>
+        <w:numPr>
+          <w:ilvl w:val="0"/>
+          <w:numId w:val="1"/>
+        </w:numPr>
+      </w:pPr>
+      <w:r>
+        <w:t>Calculer Stats (À venir)</w:t>
+      </w:r>
+    </w:p>
+    <w:p>
+      <w:pPr>
+        <w:pStyle w:val="Paragraphedeliste"/>
+        <w:numPr>
+          <w:ilvl w:val="0"/>
+          <w:numId w:val="1"/>
+        </w:numPr>
+        <w:rPr>
+          <w:lang w:val="en-CA"/>
+        </w:rPr>
+      </w:pPr>
+      <w:r>
+        <w:rPr>
+          <w:lang w:val="en-CA"/>
+        </w:rPr>
+        <w:t>Get Bets par match par team</w:t>
+      </w:r>
+    </w:p>
+    <w:p>
+      <w:pPr>
+        <w:pStyle w:val="Paragraphedeliste"/>
+        <w:numPr>
+          <w:ilvl w:val="0"/>
+          <w:numId w:val="1"/>
+        </w:numPr>
+      </w:pPr>
+      <w:r>
+        <w:t>Get stats match courant</w:t>
+      </w:r>
+    </w:p>
+    <w:p>
+      <w:pPr>
+        <w:pStyle w:val="Paragraphedeliste"/>
+        <w:numPr>
+          <w:ilvl w:val="0"/>
+          <w:numId w:val="1"/>
+        </w:numPr>
+      </w:pPr>
+      <w:r>
+        <w:t>Get liste items total shop</w:t>
+      </w:r>
+    </w:p>
+    <w:p>
+      <w:pPr>
+        <w:pStyle w:val="Paragraphedeliste"/>
+        <w:numPr>
+          <w:ilvl w:val="0"/>
+          <w:numId w:val="1"/>
+        </w:numPr>
+      </w:pPr>
+      <w:r>
+        <w:t>Get liste items disponibles</w:t>
+      </w:r>
+    </w:p>
+    <w:p>
+      <w:pPr>
+        <w:pStyle w:val="Paragraphedeliste"/>
+        <w:numPr>
+          <w:ilvl w:val="0"/>
+          <w:numId w:val="1"/>
+        </w:numPr>
+      </w:pPr>
+      <w:r>
+        <w:t>Get liste items achetés par user</w:t>
       </w:r>
     </w:p>
     <w:p/>
@@ -366,13 +225,20 @@
           <w:numId w:val="1"/>
         </w:numPr>
       </w:pPr>
-      <w:proofErr w:type="spellStart"/>
-      <w:r>
-        <w:t>Get</w:t>
-      </w:r>
-      <w:proofErr w:type="spellEnd"/>
-      <w:r>
-        <w:t xml:space="preserve"> Infos par team (1 ou 2)</w:t>
+      <w:r>
+        <w:t>Get Infos par team (1 ou 2)</w:t>
+      </w:r>
+    </w:p>
+    <w:p>
+      <w:pPr>
+        <w:pStyle w:val="Paragraphedeliste"/>
+        <w:numPr>
+          <w:ilvl w:val="0"/>
+          <w:numId w:val="1"/>
+        </w:numPr>
+      </w:pPr>
+      <w:r>
+        <w:t>Modifier les stats du match courant</w:t>
       </w:r>
       <w:bookmarkStart w:id="0" w:name="_GoBack"/>
       <w:bookmarkEnd w:id="0"/>

</xml_diff>

<commit_message>
Ajouter des infos de procédures
</commit_message>
<xml_diff>
--- a/Liste de fonctions et procedures BD.docx
+++ b/Liste de fonctions et procedures BD.docx
@@ -18,128 +18,235 @@
           <w:numId w:val="1"/>
         </w:numPr>
       </w:pPr>
-      <w:r>
-        <w:t>Add User</w:t>
-      </w:r>
-    </w:p>
-    <w:p>
-      <w:pPr>
-        <w:pStyle w:val="Paragraphedeliste"/>
-        <w:numPr>
-          <w:ilvl w:val="0"/>
-          <w:numId w:val="1"/>
-        </w:numPr>
-      </w:pPr>
-      <w:r>
-        <w:t>Change Password</w:t>
-      </w:r>
-    </w:p>
-    <w:p>
-      <w:pPr>
-        <w:pStyle w:val="Paragraphedeliste"/>
-        <w:numPr>
-          <w:ilvl w:val="0"/>
-          <w:numId w:val="1"/>
-        </w:numPr>
-      </w:pPr>
-      <w:r>
-        <w:t>Change Infos (Email, Image, Steam Profile)</w:t>
-      </w:r>
-    </w:p>
-    <w:p>
-      <w:pPr>
-        <w:pStyle w:val="Paragraphedeliste"/>
-        <w:numPr>
-          <w:ilvl w:val="0"/>
-          <w:numId w:val="1"/>
-        </w:numPr>
-      </w:pPr>
-      <w:r>
-        <w:t>Remove user</w:t>
-      </w:r>
-    </w:p>
-    <w:p>
-      <w:pPr>
-        <w:pStyle w:val="Paragraphedeliste"/>
-        <w:numPr>
-          <w:ilvl w:val="0"/>
-          <w:numId w:val="1"/>
-        </w:numPr>
-      </w:pPr>
-      <w:r>
-        <w:t>Add bet</w:t>
-      </w:r>
-    </w:p>
-    <w:p>
-      <w:pPr>
-        <w:pStyle w:val="Paragraphedeliste"/>
-        <w:numPr>
-          <w:ilvl w:val="0"/>
-          <w:numId w:val="1"/>
-        </w:numPr>
-      </w:pPr>
-      <w:r>
-        <w:t>Remove bet (1 partie en avance)</w:t>
-      </w:r>
-    </w:p>
-    <w:p>
-      <w:pPr>
-        <w:pStyle w:val="Paragraphedeliste"/>
-        <w:numPr>
-          <w:ilvl w:val="0"/>
-          <w:numId w:val="1"/>
-        </w:numPr>
-      </w:pPr>
-      <w:r>
-        <w:t>Get Stats User</w:t>
-      </w:r>
-    </w:p>
-    <w:p>
-      <w:pPr>
-        <w:pStyle w:val="Paragraphedeliste"/>
-        <w:numPr>
-          <w:ilvl w:val="0"/>
-          <w:numId w:val="1"/>
-        </w:numPr>
-      </w:pPr>
-      <w:r>
-        <w:t>Get Stats Match (À venir)</w:t>
-      </w:r>
-    </w:p>
-    <w:p>
-      <w:pPr>
-        <w:pStyle w:val="Paragraphedeliste"/>
-        <w:numPr>
-          <w:ilvl w:val="0"/>
-          <w:numId w:val="1"/>
-        </w:numPr>
-      </w:pPr>
-      <w:r>
-        <w:t>Get Stats Team (À venir)</w:t>
-      </w:r>
-    </w:p>
-    <w:p>
-      <w:pPr>
-        <w:pStyle w:val="Paragraphedeliste"/>
-        <w:numPr>
-          <w:ilvl w:val="0"/>
-          <w:numId w:val="1"/>
-        </w:numPr>
-      </w:pPr>
-      <w:r>
-        <w:t>Get Stats Bot (À venir)</w:t>
-      </w:r>
-    </w:p>
-    <w:p>
-      <w:pPr>
-        <w:pStyle w:val="Paragraphedeliste"/>
-        <w:numPr>
-          <w:ilvl w:val="0"/>
-          <w:numId w:val="1"/>
-        </w:numPr>
-      </w:pPr>
-      <w:r>
-        <w:t>Calculer Stats (À venir)</w:t>
+      <w:proofErr w:type="spellStart"/>
+      <w:r>
+        <w:t>Add</w:t>
+      </w:r>
+      <w:proofErr w:type="spellEnd"/>
+      <w:r>
+        <w:t xml:space="preserve"> User</w:t>
+      </w:r>
+    </w:p>
+    <w:p>
+      <w:pPr>
+        <w:pStyle w:val="Paragraphedeliste"/>
+        <w:numPr>
+          <w:ilvl w:val="0"/>
+          <w:numId w:val="1"/>
+        </w:numPr>
+      </w:pPr>
+      <w:r>
+        <w:t xml:space="preserve">Change </w:t>
+      </w:r>
+      <w:proofErr w:type="spellStart"/>
+      <w:r>
+        <w:t>Password</w:t>
+      </w:r>
+      <w:proofErr w:type="spellEnd"/>
+    </w:p>
+    <w:p>
+      <w:pPr>
+        <w:pStyle w:val="Paragraphedeliste"/>
+        <w:numPr>
+          <w:ilvl w:val="0"/>
+          <w:numId w:val="1"/>
+        </w:numPr>
+      </w:pPr>
+      <w:r>
+        <w:t xml:space="preserve">Change Infos (Email, Image, </w:t>
+      </w:r>
+      <w:proofErr w:type="spellStart"/>
+      <w:r>
+        <w:t>Steam</w:t>
+      </w:r>
+      <w:proofErr w:type="spellEnd"/>
+      <w:r>
+        <w:t xml:space="preserve"> Profile)</w:t>
+      </w:r>
+    </w:p>
+    <w:p>
+      <w:pPr>
+        <w:pStyle w:val="Paragraphedeliste"/>
+        <w:numPr>
+          <w:ilvl w:val="0"/>
+          <w:numId w:val="1"/>
+        </w:numPr>
+      </w:pPr>
+      <w:proofErr w:type="spellStart"/>
+      <w:r>
+        <w:t>Remove</w:t>
+      </w:r>
+      <w:proofErr w:type="spellEnd"/>
+      <w:r>
+        <w:t xml:space="preserve"> user</w:t>
+      </w:r>
+    </w:p>
+    <w:p>
+      <w:pPr>
+        <w:pStyle w:val="Paragraphedeliste"/>
+        <w:numPr>
+          <w:ilvl w:val="0"/>
+          <w:numId w:val="1"/>
+        </w:numPr>
+      </w:pPr>
+      <w:proofErr w:type="spellStart"/>
+      <w:r>
+        <w:t>Add</w:t>
+      </w:r>
+      <w:proofErr w:type="spellEnd"/>
+      <w:r>
+        <w:t xml:space="preserve"> </w:t>
+      </w:r>
+      <w:proofErr w:type="spellStart"/>
+      <w:r>
+        <w:t>bet</w:t>
+      </w:r>
+      <w:proofErr w:type="spellEnd"/>
+    </w:p>
+    <w:p>
+      <w:pPr>
+        <w:pStyle w:val="Paragraphedeliste"/>
+        <w:numPr>
+          <w:ilvl w:val="0"/>
+          <w:numId w:val="1"/>
+        </w:numPr>
+      </w:pPr>
+      <w:proofErr w:type="spellStart"/>
+      <w:r>
+        <w:t>Remove</w:t>
+      </w:r>
+      <w:proofErr w:type="spellEnd"/>
+      <w:r>
+        <w:t xml:space="preserve"> </w:t>
+      </w:r>
+      <w:proofErr w:type="spellStart"/>
+      <w:r>
+        <w:t>bet</w:t>
+      </w:r>
+      <w:proofErr w:type="spellEnd"/>
+      <w:r>
+        <w:t xml:space="preserve"> (1 partie en avance)</w:t>
+      </w:r>
+    </w:p>
+    <w:p>
+      <w:pPr>
+        <w:pStyle w:val="Paragraphedeliste"/>
+        <w:numPr>
+          <w:ilvl w:val="0"/>
+          <w:numId w:val="1"/>
+        </w:numPr>
+      </w:pPr>
+      <w:proofErr w:type="spellStart"/>
+      <w:r>
+        <w:t>Get</w:t>
+      </w:r>
+      <w:proofErr w:type="spellEnd"/>
+      <w:r>
+        <w:t xml:space="preserve"> </w:t>
+      </w:r>
+      <w:proofErr w:type="spellStart"/>
+      <w:r>
+        <w:t>Stats</w:t>
+      </w:r>
+      <w:proofErr w:type="spellEnd"/>
+      <w:r>
+        <w:t xml:space="preserve"> User</w:t>
+      </w:r>
+    </w:p>
+    <w:p>
+      <w:pPr>
+        <w:pStyle w:val="Paragraphedeliste"/>
+        <w:numPr>
+          <w:ilvl w:val="0"/>
+          <w:numId w:val="1"/>
+        </w:numPr>
+        <w:rPr>
+          <w:lang w:val="en-CA"/>
+        </w:rPr>
+      </w:pPr>
+      <w:r>
+        <w:rPr>
+          <w:lang w:val="en-CA"/>
+        </w:rPr>
+        <w:t xml:space="preserve">Get Stats Match </w:t>
+      </w:r>
+      <w:r>
+        <w:rPr>
+          <w:lang w:val="en-CA"/>
+        </w:rPr>
+        <w:t>Live -&gt; retourne IdTeam1, jsonTeam1, IdTeam2, jsonTeam2</w:t>
+      </w:r>
+      <w:bookmarkStart w:id="0" w:name="_GoBack"/>
+      <w:bookmarkEnd w:id="0"/>
+    </w:p>
+    <w:p>
+      <w:pPr>
+        <w:pStyle w:val="Paragraphedeliste"/>
+        <w:numPr>
+          <w:ilvl w:val="0"/>
+          <w:numId w:val="1"/>
+        </w:numPr>
+      </w:pPr>
+      <w:proofErr w:type="spellStart"/>
+      <w:r>
+        <w:t>Get</w:t>
+      </w:r>
+      <w:proofErr w:type="spellEnd"/>
+      <w:r>
+        <w:t xml:space="preserve"> </w:t>
+      </w:r>
+      <w:proofErr w:type="spellStart"/>
+      <w:r>
+        <w:t>Stats</w:t>
+      </w:r>
+      <w:proofErr w:type="spellEnd"/>
+      <w:r>
+        <w:t xml:space="preserve"> Team (À venir)</w:t>
+      </w:r>
+    </w:p>
+    <w:p>
+      <w:pPr>
+        <w:pStyle w:val="Paragraphedeliste"/>
+        <w:numPr>
+          <w:ilvl w:val="0"/>
+          <w:numId w:val="1"/>
+        </w:numPr>
+      </w:pPr>
+      <w:proofErr w:type="spellStart"/>
+      <w:r>
+        <w:t>Get</w:t>
+      </w:r>
+      <w:proofErr w:type="spellEnd"/>
+      <w:r>
+        <w:t xml:space="preserve"> </w:t>
+      </w:r>
+      <w:proofErr w:type="spellStart"/>
+      <w:r>
+        <w:t>Stats</w:t>
+      </w:r>
+      <w:proofErr w:type="spellEnd"/>
+      <w:r>
+        <w:t xml:space="preserve"> Bot (À venir)</w:t>
+      </w:r>
+    </w:p>
+    <w:p>
+      <w:pPr>
+        <w:pStyle w:val="Paragraphedeliste"/>
+        <w:numPr>
+          <w:ilvl w:val="0"/>
+          <w:numId w:val="1"/>
+        </w:numPr>
+      </w:pPr>
+      <w:r>
+        <w:t xml:space="preserve">Calculer </w:t>
+      </w:r>
+      <w:proofErr w:type="spellStart"/>
+      <w:r>
+        <w:t>Stats</w:t>
+      </w:r>
+      <w:proofErr w:type="spellEnd"/>
+      <w:r>
+        <w:t xml:space="preserve"> (À venir)</w:t>
       </w:r>
     </w:p>
     <w:p>
@@ -168,44 +275,72 @@
           <w:numId w:val="1"/>
         </w:numPr>
       </w:pPr>
-      <w:r>
-        <w:t>Get stats match courant</w:t>
-      </w:r>
-    </w:p>
-    <w:p>
-      <w:pPr>
-        <w:pStyle w:val="Paragraphedeliste"/>
-        <w:numPr>
-          <w:ilvl w:val="0"/>
-          <w:numId w:val="1"/>
-        </w:numPr>
-      </w:pPr>
-      <w:r>
-        <w:t>Get liste items total shop</w:t>
-      </w:r>
-    </w:p>
-    <w:p>
-      <w:pPr>
-        <w:pStyle w:val="Paragraphedeliste"/>
-        <w:numPr>
-          <w:ilvl w:val="0"/>
-          <w:numId w:val="1"/>
-        </w:numPr>
-      </w:pPr>
-      <w:r>
-        <w:t>Get liste items disponibles</w:t>
-      </w:r>
-    </w:p>
-    <w:p>
-      <w:pPr>
-        <w:pStyle w:val="Paragraphedeliste"/>
-        <w:numPr>
-          <w:ilvl w:val="0"/>
-          <w:numId w:val="1"/>
-        </w:numPr>
-      </w:pPr>
-      <w:r>
-        <w:t>Get liste items achetés par user</w:t>
+      <w:proofErr w:type="spellStart"/>
+      <w:r>
+        <w:t>Get</w:t>
+      </w:r>
+      <w:proofErr w:type="spellEnd"/>
+      <w:r>
+        <w:t xml:space="preserve"> </w:t>
+      </w:r>
+      <w:proofErr w:type="spellStart"/>
+      <w:r>
+        <w:t>stats</w:t>
+      </w:r>
+      <w:proofErr w:type="spellEnd"/>
+      <w:r>
+        <w:t xml:space="preserve"> match courant</w:t>
+      </w:r>
+    </w:p>
+    <w:p>
+      <w:pPr>
+        <w:pStyle w:val="Paragraphedeliste"/>
+        <w:numPr>
+          <w:ilvl w:val="0"/>
+          <w:numId w:val="1"/>
+        </w:numPr>
+      </w:pPr>
+      <w:proofErr w:type="spellStart"/>
+      <w:r>
+        <w:t>Get</w:t>
+      </w:r>
+      <w:proofErr w:type="spellEnd"/>
+      <w:r>
+        <w:t xml:space="preserve"> liste items total shop</w:t>
+      </w:r>
+    </w:p>
+    <w:p>
+      <w:pPr>
+        <w:pStyle w:val="Paragraphedeliste"/>
+        <w:numPr>
+          <w:ilvl w:val="0"/>
+          <w:numId w:val="1"/>
+        </w:numPr>
+      </w:pPr>
+      <w:proofErr w:type="spellStart"/>
+      <w:r>
+        <w:t>Get</w:t>
+      </w:r>
+      <w:proofErr w:type="spellEnd"/>
+      <w:r>
+        <w:t xml:space="preserve"> liste items disponibles</w:t>
+      </w:r>
+    </w:p>
+    <w:p>
+      <w:pPr>
+        <w:pStyle w:val="Paragraphedeliste"/>
+        <w:numPr>
+          <w:ilvl w:val="0"/>
+          <w:numId w:val="1"/>
+        </w:numPr>
+      </w:pPr>
+      <w:proofErr w:type="spellStart"/>
+      <w:r>
+        <w:t>Get</w:t>
+      </w:r>
+      <w:proofErr w:type="spellEnd"/>
+      <w:r>
+        <w:t xml:space="preserve"> liste items achetés par user</w:t>
       </w:r>
     </w:p>
     <w:p/>
@@ -225,23 +360,188 @@
           <w:numId w:val="1"/>
         </w:numPr>
       </w:pPr>
-      <w:r>
-        <w:t>Get Infos par team (1 ou 2)</w:t>
-      </w:r>
-    </w:p>
-    <w:p>
-      <w:pPr>
-        <w:pStyle w:val="Paragraphedeliste"/>
-        <w:numPr>
-          <w:ilvl w:val="0"/>
-          <w:numId w:val="1"/>
-        </w:numPr>
-      </w:pPr>
-      <w:r>
-        <w:t>Modifier les stats du match courant</w:t>
-      </w:r>
-      <w:bookmarkStart w:id="0" w:name="_GoBack"/>
-      <w:bookmarkEnd w:id="0"/>
+      <w:proofErr w:type="spellStart"/>
+      <w:r>
+        <w:t>Get</w:t>
+      </w:r>
+      <w:proofErr w:type="spellEnd"/>
+      <w:r>
+        <w:t xml:space="preserve"> Infos par team (1 ou 2)</w:t>
+      </w:r>
+    </w:p>
+    <w:p>
+      <w:pPr>
+        <w:pStyle w:val="Paragraphedeliste"/>
+        <w:numPr>
+          <w:ilvl w:val="0"/>
+          <w:numId w:val="1"/>
+        </w:numPr>
+      </w:pPr>
+      <w:r>
+        <w:t xml:space="preserve">Modifier les </w:t>
+      </w:r>
+      <w:proofErr w:type="spellStart"/>
+      <w:r>
+        <w:t>stats</w:t>
+      </w:r>
+      <w:proofErr w:type="spellEnd"/>
+      <w:r>
+        <w:t xml:space="preserve"> du match courant</w:t>
+      </w:r>
+    </w:p>
+    <w:p/>
+    <w:p>
+      <w:pPr>
+        <w:pStyle w:val="Titre1"/>
+      </w:pPr>
+      <w:r>
+        <w:t xml:space="preserve">Structure du </w:t>
+      </w:r>
+      <w:proofErr w:type="spellStart"/>
+      <w:r>
+        <w:t>json</w:t>
+      </w:r>
+      <w:proofErr w:type="spellEnd"/>
+      <w:r>
+        <w:t xml:space="preserve"> pour Team1 et Team2</w:t>
+      </w:r>
+    </w:p>
+    <w:p>
+      <w:r>
+        <w:t>{‘’</w:t>
+      </w:r>
+      <w:proofErr w:type="spellStart"/>
+      <w:r>
+        <w:t>TeamName</w:t>
+      </w:r>
+      <w:proofErr w:type="spellEnd"/>
+      <w:r>
+        <w:t>’</w:t>
+      </w:r>
+      <w:proofErr w:type="gramStart"/>
+      <w:r>
+        <w:t>’:{</w:t>
+      </w:r>
+      <w:proofErr w:type="gramEnd"/>
+      <w:r>
+        <w:t>‘’</w:t>
+      </w:r>
+      <w:proofErr w:type="spellStart"/>
+      <w:r>
+        <w:t>IdBot</w:t>
+      </w:r>
+      <w:proofErr w:type="spellEnd"/>
+      <w:r>
+        <w:t>’’:’’</w:t>
+      </w:r>
+      <w:proofErr w:type="spellStart"/>
+      <w:r>
+        <w:t>BotName</w:t>
+      </w:r>
+      <w:proofErr w:type="spellEnd"/>
+      <w:r>
+        <w:t>’’,</w:t>
+      </w:r>
+      <w:r>
+        <w:t xml:space="preserve"> </w:t>
+      </w:r>
+      <w:r>
+        <w:t>‘’</w:t>
+      </w:r>
+      <w:proofErr w:type="spellStart"/>
+      <w:r>
+        <w:t>IdBot</w:t>
+      </w:r>
+      <w:proofErr w:type="spellEnd"/>
+      <w:r>
+        <w:t>’’</w:t>
+      </w:r>
+      <w:r>
+        <w:t>:’’</w:t>
+      </w:r>
+      <w:proofErr w:type="spellStart"/>
+      <w:r>
+        <w:t>BotName</w:t>
+      </w:r>
+      <w:proofErr w:type="spellEnd"/>
+      <w:r>
+        <w:t>’’,</w:t>
+      </w:r>
+      <w:r>
+        <w:t xml:space="preserve"> </w:t>
+      </w:r>
+      <w:r>
+        <w:t>‘’</w:t>
+      </w:r>
+      <w:proofErr w:type="spellStart"/>
+      <w:r>
+        <w:t>IdBot</w:t>
+      </w:r>
+      <w:proofErr w:type="spellEnd"/>
+      <w:r>
+        <w:t>’’</w:t>
+      </w:r>
+      <w:r>
+        <w:t>:’’</w:t>
+      </w:r>
+      <w:proofErr w:type="spellStart"/>
+      <w:r>
+        <w:t>BotName</w:t>
+      </w:r>
+      <w:proofErr w:type="spellEnd"/>
+      <w:r>
+        <w:t>’’,</w:t>
+      </w:r>
+      <w:r>
+        <w:t xml:space="preserve"> </w:t>
+      </w:r>
+      <w:r>
+        <w:t>‘’</w:t>
+      </w:r>
+      <w:proofErr w:type="spellStart"/>
+      <w:r>
+        <w:t>IdBot</w:t>
+      </w:r>
+      <w:proofErr w:type="spellEnd"/>
+      <w:r>
+        <w:t>’’</w:t>
+      </w:r>
+      <w:r>
+        <w:t>:’’</w:t>
+      </w:r>
+      <w:proofErr w:type="spellStart"/>
+      <w:r>
+        <w:t>BotName</w:t>
+      </w:r>
+      <w:proofErr w:type="spellEnd"/>
+      <w:r>
+        <w:t>’’,</w:t>
+      </w:r>
+      <w:r>
+        <w:t xml:space="preserve"> </w:t>
+      </w:r>
+      <w:r>
+        <w:t>‘’</w:t>
+      </w:r>
+      <w:proofErr w:type="spellStart"/>
+      <w:r>
+        <w:t>IdBot</w:t>
+      </w:r>
+      <w:proofErr w:type="spellEnd"/>
+      <w:r>
+        <w:t>’’</w:t>
+      </w:r>
+      <w:r>
+        <w:t>:’’</w:t>
+      </w:r>
+      <w:proofErr w:type="spellStart"/>
+      <w:r>
+        <w:t>BotName</w:t>
+      </w:r>
+      <w:proofErr w:type="spellEnd"/>
+      <w:r>
+        <w:t>’’},’’Score’’:’’#’’}</w:t>
+      </w:r>
     </w:p>
     <w:sectPr>
       <w:pgSz w:w="12240" w:h="15840"/>

</xml_diff>

<commit_message>
- Ajouter une fonction à la liste de fonctions - Ajouter la fonction JSON AJAX pour l'actualisation silencieuse du score du match en cours - Ajouter la fonction pour connecter un usager au site web
</commit_message>
<xml_diff>
--- a/Liste de fonctions et procedures BD.docx
+++ b/Liste de fonctions et procedures BD.docx
@@ -35,6 +35,22 @@
           <w:numId w:val="1"/>
         </w:numPr>
       </w:pPr>
+      <w:proofErr w:type="spellStart"/>
+      <w:r>
+        <w:t>Connect</w:t>
+      </w:r>
+      <w:bookmarkStart w:id="0" w:name="_GoBack"/>
+      <w:bookmarkEnd w:id="0"/>
+      <w:proofErr w:type="spellEnd"/>
+    </w:p>
+    <w:p>
+      <w:pPr>
+        <w:pStyle w:val="Paragraphedeliste"/>
+        <w:numPr>
+          <w:ilvl w:val="0"/>
+          <w:numId w:val="1"/>
+        </w:numPr>
+      </w:pPr>
       <w:r>
         <w:t xml:space="preserve">Change </w:t>
       </w:r>
@@ -176,8 +192,6 @@
         </w:rPr>
         <w:t>Live -&gt; retourne IdTeam1, jsonTeam1, IdTeam2, jsonTeam2</w:t>
       </w:r>
-      <w:bookmarkStart w:id="0" w:name="_GoBack"/>
-      <w:bookmarkEnd w:id="0"/>
     </w:p>
     <w:p>
       <w:pPr>

</xml_diff>

<commit_message>
- Terminer la préparation des données live pour Home et Watch - Modification de la stucture du Json pour être plus propre - Commencer à mettre des commentaires pour montrer comment accéder au ViewBag avec NewtonSoft.Json.Linq
</commit_message>
<xml_diff>
--- a/Liste de fonctions et procedures BD.docx
+++ b/Liste de fonctions et procedures BD.docx
@@ -39,8 +39,6 @@
       <w:r>
         <w:t>Connect</w:t>
       </w:r>
-      <w:bookmarkStart w:id="0" w:name="_GoBack"/>
-      <w:bookmarkEnd w:id="0"/>
       <w:proofErr w:type="spellEnd"/>
     </w:p>
     <w:p>
@@ -422,141 +420,237 @@
     </w:p>
     <w:p>
       <w:r>
-        <w:t>{‘’</w:t>
+        <w:t>{‘’TeamName’</w:t>
+      </w:r>
+      <w:proofErr w:type="gramStart"/>
+      <w:r>
+        <w:t>’:</w:t>
+      </w:r>
+      <w:proofErr w:type="gramEnd"/>
+      <w:r>
+        <w:t>’’XXXX’’,’’Bot1’’:{‘’BotId’’:’’#’’,’’BotName’’:’’XXXX’’},’’Bot2’’:{‘’BotId’’:’’#’’,’’BotName’’:’’XXXX’’},</w:t>
+      </w:r>
+      <w:r>
+        <w:t>’’</w:t>
+      </w:r>
+      <w:r>
+        <w:t>Bot3</w:t>
+      </w:r>
+      <w:r>
+        <w:t>’’:{‘’BotId’’:’’#’’,’’BotName’ :’’XXXX’’}</w:t>
+      </w:r>
+      <w:r>
+        <w:t>,</w:t>
+      </w:r>
+      <w:r>
+        <w:t>’’</w:t>
+      </w:r>
+      <w:r>
+        <w:t>Bot4</w:t>
+      </w:r>
+      <w:r>
+        <w:t>’’:{‘’BotId’’:’’#’’,’’BotName’’:’’XXXX’’}</w:t>
+      </w:r>
+      <w:r>
+        <w:t>,</w:t>
+      </w:r>
+      <w:r>
+        <w:t>’’</w:t>
+      </w:r>
+      <w:r>
+        <w:t>Bot5</w:t>
+      </w:r>
+      <w:r>
+        <w:t>’’:{‘’BotId’’:’’#’’,’’BotName’’:’’XXXX’’}</w:t>
+      </w:r>
+      <w:r>
+        <w:t>}</w:t>
+      </w:r>
+    </w:p>
+    <w:p>
+      <w:r>
+        <w:t>Structure e</w:t>
+      </w:r>
+      <w:bookmarkStart w:id="0" w:name="_GoBack"/>
+      <w:bookmarkEnd w:id="0"/>
+      <w:r>
+        <w:t>n C# :</w:t>
+      </w:r>
+    </w:p>
+    <w:p>
+      <w:r>
+        <w:t xml:space="preserve">String </w:t>
       </w:r>
       <w:proofErr w:type="spellStart"/>
       <w:r>
         <w:t>TeamName</w:t>
       </w:r>
       <w:proofErr w:type="spellEnd"/>
-      <w:r>
-        <w:t>’</w:t>
-      </w:r>
-      <w:proofErr w:type="gramStart"/>
-      <w:r>
-        <w:t>’:{</w:t>
-      </w:r>
-      <w:proofErr w:type="gramEnd"/>
-      <w:r>
-        <w:t>‘’</w:t>
-      </w:r>
-      <w:proofErr w:type="spellStart"/>
-      <w:r>
-        <w:t>IdBot</w:t>
-      </w:r>
-      <w:proofErr w:type="spellEnd"/>
-      <w:r>
-        <w:t>’’:’’</w:t>
+    </w:p>
+    <w:p>
+      <w:proofErr w:type="spellStart"/>
+      <w:r>
+        <w:t>Struct</w:t>
+      </w:r>
+      <w:proofErr w:type="spellEnd"/>
+      <w:r>
+        <w:t xml:space="preserve"> Bot1</w:t>
+      </w:r>
+    </w:p>
+    <w:p>
+      <w:r>
+        <w:tab/>
+        <w:t xml:space="preserve">Int </w:t>
+      </w:r>
+      <w:proofErr w:type="spellStart"/>
+      <w:r>
+        <w:t>BotId</w:t>
+      </w:r>
+      <w:proofErr w:type="spellEnd"/>
+    </w:p>
+    <w:p>
+      <w:r>
+        <w:tab/>
+        <w:t xml:space="preserve">String </w:t>
       </w:r>
       <w:proofErr w:type="spellStart"/>
       <w:r>
         <w:t>BotName</w:t>
       </w:r>
       <w:proofErr w:type="spellEnd"/>
-      <w:r>
-        <w:t>’’,</w:t>
-      </w:r>
-      <w:r>
-        <w:t xml:space="preserve"> </w:t>
-      </w:r>
-      <w:r>
-        <w:t>‘’</w:t>
-      </w:r>
-      <w:proofErr w:type="spellStart"/>
-      <w:r>
-        <w:t>IdBot</w:t>
-      </w:r>
-      <w:proofErr w:type="spellEnd"/>
-      <w:r>
-        <w:t>’’</w:t>
-      </w:r>
-      <w:r>
-        <w:t>:’’</w:t>
+    </w:p>
+    <w:p>
+      <w:proofErr w:type="spellStart"/>
+      <w:r>
+        <w:t>Struct</w:t>
+      </w:r>
+      <w:proofErr w:type="spellEnd"/>
+      <w:r>
+        <w:t xml:space="preserve"> Bot2</w:t>
+      </w:r>
+    </w:p>
+    <w:p>
+      <w:r>
+        <w:tab/>
+        <w:t xml:space="preserve">Int </w:t>
+      </w:r>
+      <w:proofErr w:type="spellStart"/>
+      <w:r>
+        <w:t>BotId</w:t>
+      </w:r>
+      <w:proofErr w:type="spellEnd"/>
+    </w:p>
+    <w:p>
+      <w:r>
+        <w:tab/>
+        <w:t xml:space="preserve">String </w:t>
       </w:r>
       <w:proofErr w:type="spellStart"/>
       <w:r>
         <w:t>BotName</w:t>
       </w:r>
       <w:proofErr w:type="spellEnd"/>
-      <w:r>
-        <w:t>’’,</w:t>
-      </w:r>
-      <w:r>
-        <w:t xml:space="preserve"> </w:t>
-      </w:r>
-      <w:r>
-        <w:t>‘’</w:t>
-      </w:r>
-      <w:proofErr w:type="spellStart"/>
-      <w:r>
-        <w:t>IdBot</w:t>
-      </w:r>
-      <w:proofErr w:type="spellEnd"/>
-      <w:r>
-        <w:t>’’</w:t>
-      </w:r>
-      <w:r>
-        <w:t>:’’</w:t>
+    </w:p>
+    <w:p/>
+    <w:p>
+      <w:proofErr w:type="spellStart"/>
+      <w:r>
+        <w:t>Struct</w:t>
+      </w:r>
+      <w:proofErr w:type="spellEnd"/>
+      <w:r>
+        <w:t xml:space="preserve"> Bot3</w:t>
+      </w:r>
+    </w:p>
+    <w:p>
+      <w:r>
+        <w:tab/>
+        <w:t xml:space="preserve">Int </w:t>
+      </w:r>
+      <w:proofErr w:type="spellStart"/>
+      <w:r>
+        <w:t>BotId</w:t>
+      </w:r>
+      <w:proofErr w:type="spellEnd"/>
+    </w:p>
+    <w:p>
+      <w:r>
+        <w:tab/>
+        <w:t xml:space="preserve">String </w:t>
       </w:r>
       <w:proofErr w:type="spellStart"/>
       <w:r>
         <w:t>BotName</w:t>
       </w:r>
       <w:proofErr w:type="spellEnd"/>
-      <w:r>
-        <w:t>’’,</w:t>
-      </w:r>
-      <w:r>
-        <w:t xml:space="preserve"> </w:t>
-      </w:r>
-      <w:r>
-        <w:t>‘’</w:t>
-      </w:r>
-      <w:proofErr w:type="spellStart"/>
-      <w:r>
-        <w:t>IdBot</w:t>
-      </w:r>
-      <w:proofErr w:type="spellEnd"/>
-      <w:r>
-        <w:t>’’</w:t>
-      </w:r>
-      <w:r>
-        <w:t>:’’</w:t>
+    </w:p>
+    <w:p/>
+    <w:p>
+      <w:proofErr w:type="spellStart"/>
+      <w:r>
+        <w:t>Struct</w:t>
+      </w:r>
+      <w:proofErr w:type="spellEnd"/>
+      <w:r>
+        <w:t xml:space="preserve"> Bot4</w:t>
+      </w:r>
+    </w:p>
+    <w:p>
+      <w:r>
+        <w:tab/>
+        <w:t xml:space="preserve">Int </w:t>
+      </w:r>
+      <w:proofErr w:type="spellStart"/>
+      <w:r>
+        <w:t>BotId</w:t>
+      </w:r>
+      <w:proofErr w:type="spellEnd"/>
+    </w:p>
+    <w:p>
+      <w:r>
+        <w:tab/>
+        <w:t xml:space="preserve">String </w:t>
       </w:r>
       <w:proofErr w:type="spellStart"/>
       <w:r>
         <w:t>BotName</w:t>
       </w:r>
       <w:proofErr w:type="spellEnd"/>
-      <w:r>
-        <w:t>’’,</w:t>
-      </w:r>
-      <w:r>
-        <w:t xml:space="preserve"> </w:t>
-      </w:r>
-      <w:r>
-        <w:t>‘’</w:t>
-      </w:r>
-      <w:proofErr w:type="spellStart"/>
-      <w:r>
-        <w:t>IdBot</w:t>
-      </w:r>
-      <w:proofErr w:type="spellEnd"/>
-      <w:r>
-        <w:t>’’</w:t>
-      </w:r>
-      <w:r>
-        <w:t>:’’</w:t>
+    </w:p>
+    <w:p/>
+    <w:p>
+      <w:proofErr w:type="spellStart"/>
+      <w:r>
+        <w:t>Struct</w:t>
+      </w:r>
+      <w:proofErr w:type="spellEnd"/>
+      <w:r>
+        <w:t xml:space="preserve"> Bot5</w:t>
+      </w:r>
+    </w:p>
+    <w:p>
+      <w:r>
+        <w:tab/>
+        <w:t xml:space="preserve">Int </w:t>
+      </w:r>
+      <w:proofErr w:type="spellStart"/>
+      <w:r>
+        <w:t>BotId</w:t>
+      </w:r>
+      <w:proofErr w:type="spellEnd"/>
+    </w:p>
+    <w:p>
+      <w:r>
+        <w:tab/>
+        <w:t xml:space="preserve">String </w:t>
       </w:r>
       <w:proofErr w:type="spellStart"/>
       <w:r>
         <w:t>BotName</w:t>
       </w:r>
       <w:proofErr w:type="spellEnd"/>
-      <w:r>
-        <w:t>’’},’’Score’’:’’#’’}</w:t>
-      </w:r>
-    </w:p>
+    </w:p>
+    <w:p/>
     <w:sectPr>
       <w:pgSz w:w="12240" w:h="15840"/>
       <w:pgMar w:top="1440" w:right="1800" w:bottom="1440" w:left="1800" w:header="708" w:footer="708" w:gutter="0"/>

</xml_diff>